<commit_message>
- change template: signature outside table
</commit_message>
<xml_diff>
--- a/samples/sqz_server1_template_signature.docx
+++ b/samples/sqz_server1_template_signature.docx
@@ -290,11 +290,10 @@
       <w:tblGrid>
         <w:gridCol w:w="806"/>
         <w:gridCol w:w="1596"/>
-        <w:gridCol w:w="3366"/>
-        <w:gridCol w:w="2053"/>
+        <w:gridCol w:w="3760"/>
+        <w:gridCol w:w="2299"/>
         <w:gridCol w:w="2977"/>
         <w:gridCol w:w="1252"/>
-        <w:gridCol w:w="1621"/>
       </w:tblGrid>
       <w:tr>
         <w:trPr>
@@ -360,7 +359,7 @@
         </w:tc>
         <w:tc>
           <w:tcPr>
-            <w:tcW w:w="3366" w:type="dxa"/>
+            <w:tcW w:w="3760" w:type="dxa"/>
             <w:vAlign w:val="center"/>
           </w:tcPr>
           <w:p>
@@ -388,7 +387,7 @@
         </w:tc>
         <w:tc>
           <w:tcPr>
-            <w:tcW w:w="2053" w:type="dxa"/>
+            <w:tcW w:w="2299" w:type="dxa"/>
             <w:vAlign w:val="center"/>
           </w:tcPr>
           <w:p>
@@ -470,34 +469,6 @@
             </w:r>
           </w:p>
         </w:tc>
-        <w:tc>
-          <w:tcPr>
-            <w:tcW w:w="1621" w:type="dxa"/>
-            <w:vAlign w:val="center"/>
-          </w:tcPr>
-          <w:p>
-            <w:pPr>
-              <w:tabs>
-                <w:tab w:val="center" w:pos="2552"/>
-                <w:tab w:val="center" w:pos="7088"/>
-              </w:tabs>
-              <w:jc w:val="center"/>
-              <w:rPr>
-                <w:rFonts w:ascii="Times New Roman" w:hAnsi="Times New Roman" w:cs="Times New Roman"/>
-                <w:sz w:val="26"/>
-                <w:szCs w:val="24"/>
-              </w:rPr>
-            </w:pPr>
-            <w:r>
-              <w:rPr>
-                <w:rFonts w:ascii="Times New Roman" w:hAnsi="Times New Roman" w:cs="Times New Roman"/>
-                <w:sz w:val="26"/>
-                <w:szCs w:val="24"/>
-              </w:rPr>
-              <w:t>Ký tên</w:t>
-            </w:r>
-          </w:p>
-        </w:tc>
       </w:tr>
     </w:tbl>
     <w:p>
@@ -613,7 +584,8 @@
     <w:p>
       <w:pPr>
         <w:tabs>
-          <w:tab w:val="center" w:pos="4536"/>
+          <w:tab w:val="center" w:pos="2160"/>
+          <w:tab w:val="center" w:pos="5940"/>
           <w:tab w:val="center" w:pos="10206"/>
         </w:tabs>
         <w:rPr>
@@ -634,6 +606,23 @@
       <w:r>
         <w:rPr>
           <w:rFonts w:ascii="Times New Roman" w:hAnsi="Times New Roman" w:cs="Times New Roman"/>
+          <w:sz w:val="26"/>
+          <w:szCs w:val="24"/>
+        </w:rPr>
+        <w:tab/>
+      </w:r>
+      <w:r>
+        <w:rPr>
+          <w:rFonts w:ascii="Times New Roman" w:hAnsi="Times New Roman" w:cs="Times New Roman"/>
+          <w:b/>
+          <w:sz w:val="26"/>
+          <w:szCs w:val="24"/>
+        </w:rPr>
+        <w:t>THÍ SINH</w:t>
+      </w:r>
+      <w:r>
+        <w:rPr>
+          <w:rFonts w:ascii="Times New Roman" w:hAnsi="Times New Roman" w:cs="Times New Roman"/>
           <w:b/>
           <w:sz w:val="26"/>
           <w:szCs w:val="24"/>
@@ -641,18 +630,93 @@
         <w:tab/>
         <w:t>GIÁM THỊ 1</w:t>
       </w:r>
+      <w:r>
+        <w:rPr>
+          <w:rFonts w:ascii="Times New Roman" w:hAnsi="Times New Roman" w:cs="Times New Roman"/>
+          <w:b/>
+          <w:sz w:val="26"/>
+          <w:szCs w:val="24"/>
+        </w:rPr>
+        <w:tab/>
+        <w:t>GIÁM THỊ 2</w:t>
+      </w:r>
+    </w:p>
+    <w:p>
+      <w:pPr>
+        <w:tabs>
+          <w:tab w:val="center" w:pos="2160"/>
+          <w:tab w:val="center" w:pos="5940"/>
+          <w:tab w:val="center" w:pos="10206"/>
+        </w:tabs>
+        <w:rPr>
+          <w:rFonts w:ascii="Times New Roman" w:hAnsi="Times New Roman" w:cs="Times New Roman"/>
+          <w:b/>
+          <w:sz w:val="26"/>
+          <w:szCs w:val="24"/>
+        </w:rPr>
+      </w:pPr>
+    </w:p>
+    <w:p>
+      <w:pPr>
+        <w:tabs>
+          <w:tab w:val="center" w:pos="2160"/>
+          <w:tab w:val="center" w:pos="5940"/>
+          <w:tab w:val="center" w:pos="10206"/>
+        </w:tabs>
+        <w:rPr>
+          <w:rFonts w:ascii="Times New Roman" w:hAnsi="Times New Roman" w:cs="Times New Roman"/>
+          <w:b/>
+          <w:sz w:val="26"/>
+          <w:szCs w:val="24"/>
+        </w:rPr>
+      </w:pPr>
+    </w:p>
+    <w:p>
+      <w:pPr>
+        <w:tabs>
+          <w:tab w:val="center" w:pos="2160"/>
+          <w:tab w:val="center" w:pos="5940"/>
+          <w:tab w:val="center" w:pos="10206"/>
+        </w:tabs>
+        <w:rPr>
+          <w:rFonts w:ascii="Times New Roman" w:hAnsi="Times New Roman" w:cs="Times New Roman"/>
+          <w:b/>
+          <w:sz w:val="26"/>
+          <w:szCs w:val="24"/>
+        </w:rPr>
+      </w:pPr>
+      <w:r>
+        <w:rPr>
+          <w:rFonts w:ascii="Times New Roman" w:hAnsi="Times New Roman" w:cs="Times New Roman"/>
+          <w:b/>
+          <w:sz w:val="26"/>
+          <w:szCs w:val="24"/>
+        </w:rPr>
+        <w:tab/>
+        <w:t>.</w:t>
+      </w:r>
+      <w:r>
+        <w:rPr>
+          <w:rFonts w:ascii="Times New Roman" w:hAnsi="Times New Roman" w:cs="Times New Roman"/>
+          <w:b/>
+          <w:sz w:val="26"/>
+          <w:szCs w:val="24"/>
+        </w:rPr>
+        <w:tab/>
+        <w:t>.</w:t>
+      </w:r>
+      <w:r>
+        <w:rPr>
+          <w:rFonts w:ascii="Times New Roman" w:hAnsi="Times New Roman" w:cs="Times New Roman"/>
+          <w:b/>
+          <w:sz w:val="26"/>
+          <w:szCs w:val="24"/>
+        </w:rPr>
+        <w:tab/>
+        <w:t>.</w:t>
+      </w:r>
       <w:bookmarkStart w:id="0" w:name="_GoBack"/>
       <w:bookmarkEnd w:id="0"/>
-      <w:r>
-        <w:rPr>
-          <w:rFonts w:ascii="Times New Roman" w:hAnsi="Times New Roman" w:cs="Times New Roman"/>
-          <w:b/>
-          <w:sz w:val="26"/>
-          <w:szCs w:val="24"/>
-        </w:rPr>
-        <w:tab/>
-        <w:t>GIÁM THỊ 2</w:t>
-      </w:r>
     </w:p>
     <w:sectPr>
       <w:pgSz w:w="16839" w:h="11907" w:orient="landscape" w:code="9"/>

</xml_diff>